<commit_message>
make the menu table
</commit_message>
<xml_diff>
--- a/assignment_instructions/02_Restaurant_Page.docx
+++ b/assignment_instructions/02_Restaurant_Page.docx
@@ -291,8 +291,14 @@
           <w:ilvl w:val="0"/>
           <w:numId w:val="6"/>
         </w:numPr>
-      </w:pPr>
-      <w:r>
+        <w:rPr>
+          <w:highlight w:val="yellow"/>
+        </w:rPr>
+      </w:pPr>
+      <w:r>
+        <w:rPr>
+          <w:highlight w:val="yellow"/>
+        </w:rPr>
         <w:t>10 points. Put your logo at the top of your page. Put the exact words used in your logo into the “alt” description. Remember: someone with a visual impairment will rely on this to know the name of your restaurant.</w:t>
       </w:r>
     </w:p>
@@ -303,8 +309,14 @@
           <w:ilvl w:val="0"/>
           <w:numId w:val="6"/>
         </w:numPr>
-      </w:pPr>
-      <w:r>
+        <w:rPr>
+          <w:highlight w:val="yellow"/>
+        </w:rPr>
+      </w:pPr>
+      <w:r>
+        <w:rPr>
+          <w:highlight w:val="yellow"/>
+        </w:rPr>
         <w:t>2 points. Add an “hr” tag under your logo.</w:t>
       </w:r>
     </w:p>
@@ -1181,6 +1193,13 @@
     <w:lsdException w:name="Placeholder Text" w:semiHidden="1"/>
     <w:lsdException w:name="Light Shading"/>
     <w:lsdException w:name="Light List"/>
+    <w:lsdException w:name="Light Grid"/>
+    <w:lsdException w:name="Medium Shading 1"/>
+    <w:lsdException w:name="Medium Shading 2"/>
+    <w:lsdException w:name="Medium List 1"/>
+    <w:lsdException w:name="Medium List 2"/>
+    <w:lsdException w:name="Medium Grid 1"/>
+    <w:lsdException w:name="Medium Grid 2"/>
     <w:lsdException w:name="Medium Grid 3"/>
     <w:lsdException w:name="Dark List"/>
     <w:lsdException w:name="Colorful Shading"/>

</xml_diff>

<commit_message>
most of the project is done
</commit_message>
<xml_diff>
--- a/assignment_instructions/02_Restaurant_Page.docx
+++ b/assignment_instructions/02_Restaurant_Page.docx
@@ -80,27 +80,19 @@
       <w:pPr>
         <w:pStyle w:val="Heading3"/>
       </w:pPr>
-      <w:bookmarkStart w:id="3" w:name="part-1"/>
+      <w:bookmarkStart w:id="3" w:name="turn-it-in"/>
+      <w:bookmarkStart w:id="4" w:name="part-1"/>
       <w:r>
         <w:t>Part 1</w:t>
       </w:r>
-      <w:bookmarkEnd w:id="3"/>
+      <w:bookmarkEnd w:id="4"/>
     </w:p>
     <w:p>
       <w:pPr>
         <w:pStyle w:val="FirstParagraph"/>
-        <w:rPr>
-          <w:highlight w:val="yellow"/>
-        </w:rPr>
-      </w:pPr>
-      <w:r>
-        <w:t xml:space="preserve">In this part, you will design (but not code) a logo for your restaurant website. First, you </w:t>
-      </w:r>
-      <w:r>
-        <w:rPr>
-          <w:highlight w:val="yellow"/>
-        </w:rPr>
-        <w:t>need to come up with the following:</w:t>
+      </w:pPr>
+      <w:r>
+        <w:t>In this part, you will design (but not code) a logo for your restaurant website. First, you need to come up with the following:</w:t>
       </w:r>
     </w:p>
     <w:p>
@@ -108,7 +100,7 @@
         <w:pStyle w:val="Compact"/>
         <w:numPr>
           <w:ilvl w:val="0"/>
-          <w:numId w:val="4"/>
+          <w:numId w:val="3"/>
         </w:numPr>
         <w:rPr>
           <w:highlight w:val="yellow"/>
@@ -126,7 +118,7 @@
         <w:pStyle w:val="Compact"/>
         <w:numPr>
           <w:ilvl w:val="0"/>
-          <w:numId w:val="4"/>
+          <w:numId w:val="3"/>
         </w:numPr>
         <w:rPr>
           <w:highlight w:val="yellow"/>
@@ -144,7 +136,7 @@
         <w:pStyle w:val="Compact"/>
         <w:numPr>
           <w:ilvl w:val="1"/>
-          <w:numId w:val="5"/>
+          <w:numId w:val="3"/>
         </w:numPr>
         <w:rPr>
           <w:highlight w:val="yellow"/>
@@ -162,7 +154,7 @@
         <w:pStyle w:val="Compact"/>
         <w:numPr>
           <w:ilvl w:val="1"/>
-          <w:numId w:val="5"/>
+          <w:numId w:val="3"/>
         </w:numPr>
         <w:rPr>
           <w:highlight w:val="yellow"/>
@@ -180,7 +172,7 @@
         <w:pStyle w:val="Compact"/>
         <w:numPr>
           <w:ilvl w:val="1"/>
-          <w:numId w:val="5"/>
+          <w:numId w:val="3"/>
         </w:numPr>
         <w:rPr>
           <w:highlight w:val="yellow"/>
@@ -198,7 +190,7 @@
         <w:pStyle w:val="Compact"/>
         <w:numPr>
           <w:ilvl w:val="1"/>
-          <w:numId w:val="5"/>
+          <w:numId w:val="3"/>
         </w:numPr>
         <w:rPr>
           <w:highlight w:val="yellow"/>
@@ -216,7 +208,7 @@
         <w:pStyle w:val="Compact"/>
         <w:numPr>
           <w:ilvl w:val="1"/>
-          <w:numId w:val="5"/>
+          <w:numId w:val="3"/>
         </w:numPr>
         <w:rPr>
           <w:highlight w:val="yellow"/>
@@ -234,7 +226,7 @@
         <w:pStyle w:val="Compact"/>
         <w:numPr>
           <w:ilvl w:val="1"/>
-          <w:numId w:val="5"/>
+          <w:numId w:val="3"/>
         </w:numPr>
         <w:rPr>
           <w:highlight w:val="yellow"/>
@@ -251,11 +243,11 @@
       <w:pPr>
         <w:pStyle w:val="Heading3"/>
       </w:pPr>
-      <w:bookmarkStart w:id="4" w:name="part-2"/>
+      <w:bookmarkStart w:id="5" w:name="part-2"/>
       <w:r>
         <w:t>Part 2</w:t>
       </w:r>
-      <w:bookmarkEnd w:id="4"/>
+      <w:bookmarkEnd w:id="5"/>
     </w:p>
     <w:p>
       <w:pPr>
@@ -269,18 +261,24 @@
       <w:pPr>
         <w:pStyle w:val="Heading4"/>
       </w:pPr>
-      <w:bookmarkStart w:id="5" w:name="part-2a."/>
+      <w:bookmarkStart w:id="6" w:name="part-2a."/>
       <w:r>
         <w:lastRenderedPageBreak/>
         <w:t>Part 2a.</w:t>
       </w:r>
-      <w:bookmarkEnd w:id="5"/>
+      <w:bookmarkEnd w:id="6"/>
     </w:p>
     <w:p>
       <w:pPr>
         <w:pStyle w:val="FirstParagraph"/>
-      </w:pPr>
-      <w:r>
+        <w:rPr>
+          <w:highlight w:val="yellow"/>
+        </w:rPr>
+      </w:pPr>
+      <w:r>
+        <w:rPr>
+          <w:highlight w:val="yellow"/>
+        </w:rPr>
         <w:t>All of these parts will go in the “header” tag.</w:t>
       </w:r>
     </w:p>
@@ -289,7 +287,7 @@
         <w:pStyle w:val="Compact"/>
         <w:numPr>
           <w:ilvl w:val="0"/>
-          <w:numId w:val="6"/>
+          <w:numId w:val="3"/>
         </w:numPr>
         <w:rPr>
           <w:highlight w:val="yellow"/>
@@ -307,28 +305,42 @@
         <w:pStyle w:val="Compact"/>
         <w:numPr>
           <w:ilvl w:val="0"/>
-          <w:numId w:val="6"/>
-        </w:numPr>
-        <w:rPr>
-          <w:highlight w:val="yellow"/>
-        </w:rPr>
-      </w:pPr>
-      <w:r>
-        <w:rPr>
-          <w:highlight w:val="yellow"/>
-        </w:rPr>
-        <w:t>2 points. Add an “hr” tag under your logo.</w:t>
+          <w:numId w:val="3"/>
+        </w:numPr>
+        <w:rPr>
+          <w:highlight w:val="yellow"/>
+        </w:rPr>
+      </w:pPr>
+      <w:r>
+        <w:rPr>
+          <w:highlight w:val="yellow"/>
+        </w:rPr>
+        <w:t>2 points. Add an “</w:t>
+      </w:r>
+      <w:proofErr w:type="spellStart"/>
+      <w:r>
+        <w:rPr>
+          <w:highlight w:val="yellow"/>
+        </w:rPr>
+        <w:t>hr</w:t>
+      </w:r>
+      <w:proofErr w:type="spellEnd"/>
+      <w:r>
+        <w:rPr>
+          <w:highlight w:val="yellow"/>
+        </w:rPr>
+        <w:t>” tag under your logo.</w:t>
       </w:r>
     </w:p>
     <w:p>
       <w:pPr>
         <w:pStyle w:val="Heading4"/>
       </w:pPr>
-      <w:bookmarkStart w:id="6" w:name="part-2b."/>
+      <w:bookmarkStart w:id="7" w:name="part-2b."/>
       <w:r>
         <w:t>Part 2b.</w:t>
       </w:r>
-      <w:bookmarkEnd w:id="6"/>
+      <w:bookmarkEnd w:id="7"/>
     </w:p>
     <w:p>
       <w:pPr>
@@ -343,7 +355,7 @@
         <w:pStyle w:val="Compact"/>
         <w:numPr>
           <w:ilvl w:val="0"/>
-          <w:numId w:val="7"/>
+          <w:numId w:val="3"/>
         </w:numPr>
       </w:pPr>
       <w:r>
@@ -355,10 +367,16 @@
         <w:pStyle w:val="Compact"/>
         <w:numPr>
           <w:ilvl w:val="1"/>
-          <w:numId w:val="8"/>
-        </w:numPr>
-      </w:pPr>
-      <w:r>
+          <w:numId w:val="3"/>
+        </w:numPr>
+        <w:rPr>
+          <w:highlight w:val="yellow"/>
+        </w:rPr>
+      </w:pPr>
+      <w:r>
+        <w:rPr>
+          <w:highlight w:val="yellow"/>
+        </w:rPr>
         <w:t>3 points. Add a caption stating the food items for sale.</w:t>
       </w:r>
     </w:p>
@@ -367,10 +385,16 @@
         <w:pStyle w:val="Compact"/>
         <w:numPr>
           <w:ilvl w:val="1"/>
-          <w:numId w:val="8"/>
-        </w:numPr>
-      </w:pPr>
-      <w:r>
+          <w:numId w:val="3"/>
+        </w:numPr>
+        <w:rPr>
+          <w:highlight w:val="yellow"/>
+        </w:rPr>
+      </w:pPr>
+      <w:r>
+        <w:rPr>
+          <w:highlight w:val="yellow"/>
+        </w:rPr>
         <w:t>Create a header row of your table which outlines the “Image”, “Food”, “Description”, and “Price” columns.</w:t>
       </w:r>
     </w:p>
@@ -379,7 +403,7 @@
         <w:pStyle w:val="Compact"/>
         <w:numPr>
           <w:ilvl w:val="1"/>
-          <w:numId w:val="8"/>
+          <w:numId w:val="3"/>
         </w:numPr>
       </w:pPr>
       <w:r>
@@ -391,7 +415,7 @@
         <w:pStyle w:val="Compact"/>
         <w:numPr>
           <w:ilvl w:val="2"/>
-          <w:numId w:val="9"/>
+          <w:numId w:val="3"/>
         </w:numPr>
       </w:pPr>
       <w:r>
@@ -403,11 +427,19 @@
         <w:pStyle w:val="Compact"/>
         <w:numPr>
           <w:ilvl w:val="2"/>
-          <w:numId w:val="9"/>
-        </w:numPr>
-      </w:pPr>
-      <w:r>
-        <w:t>You may have to resize images. Or you can download the smallest image on Unsplash.</w:t>
+          <w:numId w:val="3"/>
+        </w:numPr>
+      </w:pPr>
+      <w:r>
+        <w:t xml:space="preserve">You may have to resize images. Or you can download the smallest image on </w:t>
+      </w:r>
+      <w:proofErr w:type="spellStart"/>
+      <w:r>
+        <w:t>Unsplash</w:t>
+      </w:r>
+      <w:proofErr w:type="spellEnd"/>
+      <w:r>
+        <w:t>.</w:t>
       </w:r>
     </w:p>
     <w:p>
@@ -415,7 +447,7 @@
         <w:pStyle w:val="Compact"/>
         <w:numPr>
           <w:ilvl w:val="2"/>
-          <w:numId w:val="9"/>
+          <w:numId w:val="3"/>
         </w:numPr>
       </w:pPr>
       <w:r>
@@ -427,7 +459,7 @@
         <w:pStyle w:val="Compact"/>
         <w:numPr>
           <w:ilvl w:val="2"/>
-          <w:numId w:val="9"/>
+          <w:numId w:val="3"/>
         </w:numPr>
       </w:pPr>
       <w:r>
@@ -439,7 +471,7 @@
         <w:pStyle w:val="Compact"/>
         <w:numPr>
           <w:ilvl w:val="1"/>
-          <w:numId w:val="8"/>
+          <w:numId w:val="3"/>
         </w:numPr>
       </w:pPr>
       <w:r>
@@ -472,11 +504,11 @@
       <w:pPr>
         <w:pStyle w:val="Heading4"/>
       </w:pPr>
-      <w:bookmarkStart w:id="7" w:name="part-2c."/>
+      <w:bookmarkStart w:id="8" w:name="part-2c."/>
       <w:r>
         <w:t>Part 2c.</w:t>
       </w:r>
-      <w:bookmarkEnd w:id="7"/>
+      <w:bookmarkEnd w:id="8"/>
     </w:p>
     <w:p>
       <w:pPr>
@@ -491,11 +523,19 @@
         <w:pStyle w:val="Compact"/>
         <w:numPr>
           <w:ilvl w:val="0"/>
-          <w:numId w:val="10"/>
-        </w:numPr>
-      </w:pPr>
-      <w:r>
-        <w:t>5 points. Add an “hr” tag before the copyright notice.</w:t>
+          <w:numId w:val="3"/>
+        </w:numPr>
+      </w:pPr>
+      <w:r>
+        <w:t>5 points. Add an “</w:t>
+      </w:r>
+      <w:proofErr w:type="spellStart"/>
+      <w:r>
+        <w:t>hr</w:t>
+      </w:r>
+      <w:proofErr w:type="spellEnd"/>
+      <w:r>
+        <w:t>” tag before the copyright notice.</w:t>
       </w:r>
     </w:p>
     <w:p>
@@ -503,7 +543,7 @@
         <w:pStyle w:val="Compact"/>
         <w:numPr>
           <w:ilvl w:val="0"/>
-          <w:numId w:val="10"/>
+          <w:numId w:val="3"/>
         </w:numPr>
       </w:pPr>
       <w:r>
@@ -514,11 +554,10 @@
       <w:pPr>
         <w:pStyle w:val="Heading2"/>
       </w:pPr>
-      <w:bookmarkStart w:id="8" w:name="turn-it-in"/>
       <w:r>
         <w:t>Turn it in</w:t>
       </w:r>
-      <w:bookmarkEnd w:id="8"/>
+      <w:bookmarkEnd w:id="3"/>
     </w:p>
     <w:p>
       <w:pPr>

</xml_diff>

<commit_message>
Finalize project, run through validators.
</commit_message>
<xml_diff>
--- a/assignment_instructions/02_Restaurant_Page.docx
+++ b/assignment_instructions/02_Restaurant_Page.docx
@@ -80,12 +80,12 @@
       <w:pPr>
         <w:pStyle w:val="Heading3"/>
       </w:pPr>
-      <w:bookmarkStart w:id="3" w:name="turn-it-in"/>
-      <w:bookmarkStart w:id="4" w:name="part-1"/>
+      <w:bookmarkStart w:id="3" w:name="part-1"/>
+      <w:bookmarkStart w:id="4" w:name="turn-it-in"/>
       <w:r>
         <w:t>Part 1</w:t>
       </w:r>
-      <w:bookmarkEnd w:id="4"/>
+      <w:bookmarkEnd w:id="3"/>
     </w:p>
     <w:p>
       <w:pPr>
@@ -405,8 +405,14 @@
           <w:ilvl w:val="1"/>
           <w:numId w:val="3"/>
         </w:numPr>
-      </w:pPr>
-      <w:r>
+        <w:rPr>
+          <w:highlight w:val="yellow"/>
+        </w:rPr>
+      </w:pPr>
+      <w:r>
+        <w:rPr>
+          <w:highlight w:val="yellow"/>
+        </w:rPr>
         <w:t>Create four menu items. Each menu item is 10 points.</w:t>
       </w:r>
     </w:p>
@@ -419,7 +425,13 @@
         </w:numPr>
       </w:pPr>
       <w:r>
-        <w:t>Each menu item should have an image (use Unsplash.com to find pictures), a name, a short description, and a price. Of course, you can make up all of this information.</w:t>
+        <w:t>E</w:t>
+      </w:r>
+      <w:r>
+        <w:rPr>
+          <w:highlight w:val="yellow"/>
+        </w:rPr>
+        <w:t>ach menu item should have an image (use Unsplash.com to find pictures), a name, a short description, and a price. Of course, you can make up all of this information.</w:t>
       </w:r>
     </w:p>
     <w:p>
@@ -429,16 +441,28 @@
           <w:ilvl w:val="2"/>
           <w:numId w:val="3"/>
         </w:numPr>
-      </w:pPr>
-      <w:r>
+        <w:rPr>
+          <w:highlight w:val="yellow"/>
+        </w:rPr>
+      </w:pPr>
+      <w:r>
+        <w:rPr>
+          <w:highlight w:val="yellow"/>
+        </w:rPr>
         <w:t xml:space="preserve">You may have to resize images. Or you can download the smallest image on </w:t>
       </w:r>
       <w:proofErr w:type="spellStart"/>
       <w:r>
+        <w:rPr>
+          <w:highlight w:val="yellow"/>
+        </w:rPr>
         <w:t>Unsplash</w:t>
       </w:r>
       <w:proofErr w:type="spellEnd"/>
       <w:r>
+        <w:rPr>
+          <w:highlight w:val="yellow"/>
+        </w:rPr>
         <w:t>.</w:t>
       </w:r>
     </w:p>
@@ -449,9 +473,21 @@
           <w:ilvl w:val="2"/>
           <w:numId w:val="3"/>
         </w:numPr>
-      </w:pPr>
-      <w:r>
-        <w:t>For example: Find a picture of a hamburger, give it a name, list the ingredients used in it, and give it a price.</w:t>
+        <w:rPr>
+          <w:highlight w:val="yellow"/>
+        </w:rPr>
+      </w:pPr>
+      <w:r>
+        <w:rPr>
+          <w:highlight w:val="yellow"/>
+        </w:rPr>
+        <w:t xml:space="preserve">For example: Find a picture of a hamburger, give it a name, list the </w:t>
+      </w:r>
+      <w:r>
+        <w:rPr>
+          <w:highlight w:val="yellow"/>
+        </w:rPr>
+        <w:t>ingredients used in it, and give it a price.</w:t>
       </w:r>
     </w:p>
     <w:p>
@@ -463,6 +499,9 @@
         </w:numPr>
       </w:pPr>
       <w:r>
+        <w:rPr>
+          <w:highlight w:val="yellow"/>
+        </w:rPr>
         <w:t>As always, store your images in an " images" subfolder.</w:t>
       </w:r>
     </w:p>
@@ -473,30 +512,44 @@
           <w:ilvl w:val="1"/>
           <w:numId w:val="3"/>
         </w:numPr>
-      </w:pPr>
-      <w:r>
+        <w:rPr>
+          <w:highlight w:val="yellow"/>
+        </w:rPr>
+      </w:pPr>
+      <w:r>
+        <w:rPr>
+          <w:highlight w:val="yellow"/>
+        </w:rPr>
         <w:t xml:space="preserve">Your table should have four columns and </w:t>
       </w:r>
       <m:oMath>
         <m:r>
           <w:rPr>
             <w:rFonts w:ascii="Cambria Math" w:hAnsi="Cambria Math"/>
+            <w:highlight w:val="yellow"/>
           </w:rPr>
           <m:t>n+1</m:t>
         </m:r>
       </m:oMath>
       <w:r>
+        <w:rPr>
+          <w:highlight w:val="yellow"/>
+        </w:rPr>
         <w:t xml:space="preserve"> row, where </w:t>
       </w:r>
       <m:oMath>
         <m:r>
           <w:rPr>
             <w:rFonts w:ascii="Cambria Math" w:hAnsi="Cambria Math"/>
+            <w:highlight w:val="yellow"/>
           </w:rPr>
           <m:t>n</m:t>
         </m:r>
       </m:oMath>
       <w:r>
+        <w:rPr>
+          <w:highlight w:val="yellow"/>
+        </w:rPr>
         <w:t xml:space="preserve"> is the number of items required to display. The extra row is the header row.</w:t>
       </w:r>
     </w:p>
@@ -513,8 +566,14 @@
     <w:p>
       <w:pPr>
         <w:pStyle w:val="FirstParagraph"/>
-      </w:pPr>
-      <w:r>
+        <w:rPr>
+          <w:highlight w:val="yellow"/>
+        </w:rPr>
+      </w:pPr>
+      <w:r>
+        <w:rPr>
+          <w:highlight w:val="yellow"/>
+        </w:rPr>
         <w:t>All of these parts will go in the “footer” tag.</w:t>
       </w:r>
     </w:p>
@@ -525,16 +584,28 @@
           <w:ilvl w:val="0"/>
           <w:numId w:val="3"/>
         </w:numPr>
-      </w:pPr>
-      <w:r>
+        <w:rPr>
+          <w:highlight w:val="yellow"/>
+        </w:rPr>
+      </w:pPr>
+      <w:r>
+        <w:rPr>
+          <w:highlight w:val="yellow"/>
+        </w:rPr>
         <w:t>5 points. Add an “</w:t>
       </w:r>
       <w:proofErr w:type="spellStart"/>
       <w:r>
+        <w:rPr>
+          <w:highlight w:val="yellow"/>
+        </w:rPr>
         <w:t>hr</w:t>
       </w:r>
       <w:proofErr w:type="spellEnd"/>
       <w:r>
+        <w:rPr>
+          <w:highlight w:val="yellow"/>
+        </w:rPr>
         <w:t>” tag before the copyright notice.</w:t>
       </w:r>
     </w:p>
@@ -545,8 +616,14 @@
           <w:ilvl w:val="0"/>
           <w:numId w:val="3"/>
         </w:numPr>
-      </w:pPr>
-      <w:r>
+        <w:rPr>
+          <w:highlight w:val="yellow"/>
+        </w:rPr>
+      </w:pPr>
+      <w:r>
+        <w:rPr>
+          <w:highlight w:val="yellow"/>
+        </w:rPr>
         <w:t>10 points. Add “Copyright”, the copyright symbol, the current year, and your name.</w:t>
       </w:r>
     </w:p>
@@ -557,7 +634,7 @@
       <w:r>
         <w:t>Turn it in</w:t>
       </w:r>
-      <w:bookmarkEnd w:id="3"/>
+      <w:bookmarkEnd w:id="4"/>
     </w:p>
     <w:p>
       <w:pPr>

</xml_diff>